<commit_message>
Scrapping word from docx
</commit_message>
<xml_diff>
--- a/Business Science.docx
+++ b/Business Science.docx
@@ -1,6 +1,6 @@
 
 <file path=word/document.xml><?xml version="1.0" encoding="utf-8"?>
-<w:document xmlns:wpc="http://schemas.microsoft.com/office/word/2010/wordprocessingCanvas" xmlns:cx="http://schemas.microsoft.com/office/drawing/2014/chartex" xmlns:cx1="http://schemas.microsoft.com/office/drawing/2015/9/8/chartex" xmlns:cx2="http://schemas.microsoft.com/office/drawing/2015/10/21/chartex" xmlns:cx3="http://schemas.microsoft.com/office/drawing/2016/5/9/chartex" xmlns:cx4="http://schemas.microsoft.com/office/drawing/2016/5/10/chartex" xmlns:cx5="http://schemas.microsoft.com/office/drawing/2016/5/11/chartex" xmlns:cx6="http://schemas.microsoft.com/office/drawing/2016/5/12/chartex" xmlns:cx7="http://schemas.microsoft.com/office/drawing/2016/5/13/chartex" xmlns:cx8="http://schemas.microsoft.com/office/drawing/2016/5/14/chartex" xmlns:mc="http://schemas.openxmlformats.org/markup-compatibility/2006" xmlns:aink="http://schemas.microsoft.com/office/drawing/2016/ink" xmlns:am3d="http://schemas.microsoft.com/office/drawing/2017/model3d" xmlns:o="urn:schemas-microsoft-com:office:office" xmlns:r="http://schemas.openxmlformats.org/officeDocument/2006/relationships" xmlns:m="http://schemas.openxmlformats.org/officeDocument/2006/math" xmlns:v="urn:schemas-microsoft-com:vml" xmlns:wp14="http://schemas.microsoft.com/office/word/2010/wordprocessingDrawing" xmlns:wp="http://schemas.openxmlformats.org/drawingml/2006/wordprocessingDrawing" xmlns:w10="urn:schemas-microsoft-com:office:word" xmlns:w="http://schemas.openxmlformats.org/wordprocessingml/2006/main" xmlns:w14="http://schemas.microsoft.com/office/word/2010/wordml" xmlns:w15="http://schemas.microsoft.com/office/word/2012/wordml" xmlns:w16cex="http://schemas.microsoft.com/office/word/2018/wordml/cex" xmlns:w16cid="http://schemas.microsoft.com/office/word/2016/wordml/cid" xmlns:w16="http://schemas.microsoft.com/office/word/2018/wordml" xmlns:w16se="http://schemas.microsoft.com/office/word/2015/wordml/symex" xmlns:wpg="http://schemas.microsoft.com/office/word/2010/wordprocessingGroup" xmlns:wpi="http://schemas.microsoft.com/office/word/2010/wordprocessingInk" xmlns:wne="http://schemas.microsoft.com/office/word/2006/wordml" xmlns:wps="http://schemas.microsoft.com/office/word/2010/wordprocessingShape" mc:Ignorable="w14 w15 w16se w16cid w16 w16cex wp14">
+<w:document xmlns:wpc="http://schemas.microsoft.com/office/word/2010/wordprocessingCanvas" xmlns:cx="http://schemas.microsoft.com/office/drawing/2014/chartex" xmlns:cx1="http://schemas.microsoft.com/office/drawing/2015/9/8/chartex" xmlns:mc="http://schemas.openxmlformats.org/markup-compatibility/2006" xmlns:o="urn:schemas-microsoft-com:office:office" xmlns:r="http://schemas.openxmlformats.org/officeDocument/2006/relationships" xmlns:m="http://schemas.openxmlformats.org/officeDocument/2006/math" xmlns:v="urn:schemas-microsoft-com:vml" xmlns:wp14="http://schemas.microsoft.com/office/word/2010/wordprocessingDrawing" xmlns:wp="http://schemas.openxmlformats.org/drawingml/2006/wordprocessingDrawing" xmlns:w10="urn:schemas-microsoft-com:office:word" xmlns:w="http://schemas.openxmlformats.org/wordprocessingml/2006/main" xmlns:w14="http://schemas.microsoft.com/office/word/2010/wordml" xmlns:w15="http://schemas.microsoft.com/office/word/2012/wordml" xmlns:w16se="http://schemas.microsoft.com/office/word/2015/wordml/symex" xmlns:wpg="http://schemas.microsoft.com/office/word/2010/wordprocessingGroup" xmlns:wpi="http://schemas.microsoft.com/office/word/2010/wordprocessingInk" xmlns:wne="http://schemas.microsoft.com/office/word/2006/wordml" xmlns:wps="http://schemas.microsoft.com/office/word/2010/wordprocessingShape" mc:Ignorable="w14 w15 w16se wp14">
   <w:body>
     <w:p>
       <w:pPr>
@@ -23,8 +23,6 @@
       <w:r>
         <w:t>Measuring Course Activity</w:t>
       </w:r>
-      <w:bookmarkStart w:id="0" w:name="_GoBack"/>
-      <w:bookmarkEnd w:id="0"/>
     </w:p>
     <w:p/>
     <w:tbl>
@@ -189,7 +187,7 @@
               <w:cnfStyle w:val="000000000000" w:firstRow="0" w:lastRow="0" w:firstColumn="0" w:lastColumn="0" w:oddVBand="0" w:evenVBand="0" w:oddHBand="0" w:evenHBand="0" w:firstRowFirstColumn="0" w:firstRowLastColumn="0" w:lastRowFirstColumn="0" w:lastRowLastColumn="0"/>
             </w:pPr>
             <w:r>
-              <w:t>1087</w:t>
+              <w:t>640</w:t>
             </w:r>
           </w:p>
         </w:tc>
@@ -202,7 +200,10 @@
               <w:cnfStyle w:val="000000000000" w:firstRow="0" w:lastRow="0" w:firstColumn="0" w:lastColumn="0" w:oddVBand="0" w:evenVBand="0" w:oddHBand="0" w:evenHBand="0" w:firstRowFirstColumn="0" w:firstRowLastColumn="0" w:lastRowFirstColumn="0" w:lastRowLastColumn="0"/>
             </w:pPr>
             <w:r>
-              <w:t>12</w:t>
+              <w:t>1</w:t>
+            </w:r>
+            <w:r>
+              <w:t>1</w:t>
             </w:r>
             <w:r>
               <w:t>0,857</w:t>
@@ -249,6 +250,272 @@
           </w:p>
         </w:tc>
       </w:tr>
+      <w:tr>
+        <w:tc>
+          <w:tcPr>
+            <w:cnfStyle w:val="001000000000" w:firstRow="0" w:lastRow="0" w:firstColumn="1" w:lastColumn="0" w:oddVBand="0" w:evenVBand="0" w:oddHBand="0" w:evenHBand="0" w:firstRowFirstColumn="0" w:firstRowLastColumn="0" w:lastRowFirstColumn="0" w:lastRowLastColumn="0"/>
+            <w:tcW w:w="3116" w:type="dxa"/>
+          </w:tcPr>
+          <w:p>
+            <w:r>
+              <w:t>GEO110</w:t>
+            </w:r>
+          </w:p>
+        </w:tc>
+        <w:tc>
+          <w:tcPr>
+            <w:tcW w:w="3117" w:type="dxa"/>
+          </w:tcPr>
+          <w:p>
+            <w:pPr>
+              <w:cnfStyle w:val="000000000000" w:firstRow="0" w:lastRow="0" w:firstColumn="0" w:lastColumn="0" w:oddVBand="0" w:evenVBand="0" w:oddHBand="0" w:evenHBand="0" w:firstRowFirstColumn="0" w:firstRowLastColumn="0" w:lastRowFirstColumn="0" w:lastRowLastColumn="0"/>
+            </w:pPr>
+            <w:r>
+              <w:t>4</w:t>
+            </w:r>
+            <w:r>
+              <w:t>59</w:t>
+            </w:r>
+          </w:p>
+        </w:tc>
+        <w:tc>
+          <w:tcPr>
+            <w:tcW w:w="3117" w:type="dxa"/>
+          </w:tcPr>
+          <w:p>
+            <w:pPr>
+              <w:cnfStyle w:val="000000000000" w:firstRow="0" w:lastRow="0" w:firstColumn="0" w:lastColumn="0" w:oddVBand="0" w:evenVBand="0" w:oddHBand="0" w:evenHBand="0" w:firstRowFirstColumn="0" w:firstRowLastColumn="0" w:lastRowFirstColumn="0" w:lastRowLastColumn="0"/>
+            </w:pPr>
+            <w:r>
+              <w:t>59,258</w:t>
+            </w:r>
+          </w:p>
+        </w:tc>
+      </w:tr>
+      <w:tr>
+        <w:tc>
+          <w:tcPr>
+            <w:cnfStyle w:val="001000000000" w:firstRow="0" w:lastRow="0" w:firstColumn="1" w:lastColumn="0" w:oddVBand="0" w:evenVBand="0" w:oddHBand="0" w:evenHBand="0" w:firstRowFirstColumn="0" w:firstRowLastColumn="0" w:lastRowFirstColumn="0" w:lastRowLastColumn="0"/>
+            <w:tcW w:w="3116" w:type="dxa"/>
+          </w:tcPr>
+          <w:p>
+            <w:r>
+              <w:t>GEO112</w:t>
+            </w:r>
+          </w:p>
+        </w:tc>
+        <w:tc>
+          <w:tcPr>
+            <w:tcW w:w="3117" w:type="dxa"/>
+          </w:tcPr>
+          <w:p>
+            <w:pPr>
+              <w:cnfStyle w:val="000000000000" w:firstRow="0" w:lastRow="0" w:firstColumn="0" w:lastColumn="0" w:oddVBand="0" w:evenVBand="0" w:oddHBand="0" w:evenHBand="0" w:firstRowFirstColumn="0" w:firstRowLastColumn="0" w:lastRowFirstColumn="0" w:lastRowLastColumn="0"/>
+            </w:pPr>
+            <w:r>
+              <w:t>3</w:t>
+            </w:r>
+            <w:r>
+              <w:t>56</w:t>
+            </w:r>
+          </w:p>
+        </w:tc>
+        <w:tc>
+          <w:tcPr>
+            <w:tcW w:w="3117" w:type="dxa"/>
+          </w:tcPr>
+          <w:p>
+            <w:pPr>
+              <w:cnfStyle w:val="000000000000" w:firstRow="0" w:lastRow="0" w:firstColumn="0" w:lastColumn="0" w:oddVBand="0" w:evenVBand="0" w:oddHBand="0" w:evenHBand="0" w:firstRowFirstColumn="0" w:firstRowLastColumn="0" w:lastRowFirstColumn="0" w:lastRowLastColumn="0"/>
+            </w:pPr>
+            <w:r>
+              <w:t>4</w:t>
+            </w:r>
+            <w:r>
+              <w:t>5,152</w:t>
+            </w:r>
+          </w:p>
+        </w:tc>
+      </w:tr>
+      <w:tr>
+        <w:tc>
+          <w:tcPr>
+            <w:cnfStyle w:val="001000000000" w:firstRow="0" w:lastRow="0" w:firstColumn="1" w:lastColumn="0" w:oddVBand="0" w:evenVBand="0" w:oddHBand="0" w:evenHBand="0" w:firstRowFirstColumn="0" w:firstRowLastColumn="0" w:lastRowFirstColumn="0" w:lastRowLastColumn="0"/>
+            <w:tcW w:w="3116" w:type="dxa"/>
+          </w:tcPr>
+          <w:p>
+            <w:r>
+              <w:t>GEO101</w:t>
+            </w:r>
+          </w:p>
+        </w:tc>
+        <w:tc>
+          <w:tcPr>
+            <w:tcW w:w="3117" w:type="dxa"/>
+          </w:tcPr>
+          <w:p>
+            <w:pPr>
+              <w:cnfStyle w:val="000000000000" w:firstRow="0" w:lastRow="0" w:firstColumn="0" w:lastColumn="0" w:oddVBand="0" w:evenVBand="0" w:oddHBand="0" w:evenHBand="0" w:firstRowFirstColumn="0" w:firstRowLastColumn="0" w:lastRowFirstColumn="0" w:lastRowLastColumn="0"/>
+            </w:pPr>
+            <w:r>
+              <w:t>254</w:t>
+            </w:r>
+          </w:p>
+        </w:tc>
+        <w:tc>
+          <w:tcPr>
+            <w:tcW w:w="3117" w:type="dxa"/>
+          </w:tcPr>
+          <w:p>
+            <w:pPr>
+              <w:cnfStyle w:val="000000000000" w:firstRow="0" w:lastRow="0" w:firstColumn="0" w:lastColumn="0" w:oddVBand="0" w:evenVBand="0" w:oddHBand="0" w:evenHBand="0" w:firstRowFirstColumn="0" w:firstRowLastColumn="0" w:lastRowFirstColumn="0" w:lastRowLastColumn="0"/>
+            </w:pPr>
+            <w:r>
+              <w:t>7</w:t>
+            </w:r>
+            <w:r>
+              <w:t>5,102</w:t>
+            </w:r>
+          </w:p>
+        </w:tc>
+      </w:tr>
+      <w:tr>
+        <w:tc>
+          <w:tcPr>
+            <w:cnfStyle w:val="001000000000" w:firstRow="0" w:lastRow="0" w:firstColumn="1" w:lastColumn="0" w:oddVBand="0" w:evenVBand="0" w:oddHBand="0" w:evenHBand="0" w:firstRowFirstColumn="0" w:firstRowLastColumn="0" w:lastRowFirstColumn="0" w:lastRowLastColumn="0"/>
+            <w:tcW w:w="3116" w:type="dxa"/>
+          </w:tcPr>
+          <w:p>
+            <w:r>
+              <w:t>GEO320</w:t>
+            </w:r>
+          </w:p>
+        </w:tc>
+        <w:tc>
+          <w:tcPr>
+            <w:tcW w:w="3117" w:type="dxa"/>
+          </w:tcPr>
+          <w:p>
+            <w:pPr>
+              <w:cnfStyle w:val="000000000000" w:firstRow="0" w:lastRow="0" w:firstColumn="0" w:lastColumn="0" w:oddVBand="0" w:evenVBand="0" w:oddHBand="0" w:evenHBand="0" w:firstRowFirstColumn="0" w:firstRowLastColumn="0" w:lastRowFirstColumn="0" w:lastRowLastColumn="0"/>
+            </w:pPr>
+            <w:r>
+              <w:t>367</w:t>
+            </w:r>
+          </w:p>
+        </w:tc>
+        <w:tc>
+          <w:tcPr>
+            <w:tcW w:w="3117" w:type="dxa"/>
+          </w:tcPr>
+          <w:p>
+            <w:pPr>
+              <w:cnfStyle w:val="000000000000" w:firstRow="0" w:lastRow="0" w:firstColumn="0" w:lastColumn="0" w:oddVBand="0" w:evenVBand="0" w:oddHBand="0" w:evenHBand="0" w:firstRowFirstColumn="0" w:firstRowLastColumn="0" w:lastRowFirstColumn="0" w:lastRowLastColumn="0"/>
+            </w:pPr>
+            <w:r>
+              <w:t>6</w:t>
+            </w:r>
+            <w:r>
+              <w:t>6,123</w:t>
+            </w:r>
+          </w:p>
+        </w:tc>
+      </w:tr>
+      <w:tr>
+        <w:tc>
+          <w:tcPr>
+            <w:cnfStyle w:val="001000000000" w:firstRow="0" w:lastRow="0" w:firstColumn="1" w:lastColumn="0" w:oddVBand="0" w:evenVBand="0" w:oddHBand="0" w:evenHBand="0" w:firstRowFirstColumn="0" w:firstRowLastColumn="0" w:lastRowFirstColumn="0" w:lastRowLastColumn="0"/>
+            <w:tcW w:w="3116" w:type="dxa"/>
+          </w:tcPr>
+          <w:p>
+            <w:r>
+              <w:t>GEO412</w:t>
+            </w:r>
+          </w:p>
+        </w:tc>
+        <w:tc>
+          <w:tcPr>
+            <w:tcW w:w="3117" w:type="dxa"/>
+          </w:tcPr>
+          <w:p>
+            <w:pPr>
+              <w:cnfStyle w:val="000000000000" w:firstRow="0" w:lastRow="0" w:firstColumn="0" w:lastColumn="0" w:oddVBand="0" w:evenVBand="0" w:oddHBand="0" w:evenHBand="0" w:firstRowFirstColumn="0" w:firstRowLastColumn="0" w:lastRowFirstColumn="0" w:lastRowLastColumn="0"/>
+            </w:pPr>
+            <w:r>
+              <w:t>759</w:t>
+            </w:r>
+          </w:p>
+        </w:tc>
+        <w:tc>
+          <w:tcPr>
+            <w:tcW w:w="3117" w:type="dxa"/>
+          </w:tcPr>
+          <w:p>
+            <w:pPr>
+              <w:cnfStyle w:val="000000000000" w:firstRow="0" w:lastRow="0" w:firstColumn="0" w:lastColumn="0" w:oddVBand="0" w:evenVBand="0" w:oddHBand="0" w:evenHBand="0" w:firstRowFirstColumn="0" w:firstRowLastColumn="0" w:lastRowFirstColumn="0" w:lastRowLastColumn="0"/>
+            </w:pPr>
+            <w:r>
+              <w:t>4</w:t>
+            </w:r>
+            <w:r>
+              <w:t>9</w:t>
+            </w:r>
+            <w:r>
+              <w:t>,254</w:t>
+            </w:r>
+          </w:p>
+        </w:tc>
+      </w:tr>
+      <w:tr>
+        <w:tc>
+          <w:tcPr>
+            <w:cnfStyle w:val="001000000000" w:firstRow="0" w:lastRow="0" w:firstColumn="1" w:lastColumn="0" w:oddVBand="0" w:evenVBand="0" w:oddHBand="0" w:evenHBand="0" w:firstRowFirstColumn="0" w:firstRowLastColumn="0" w:lastRowFirstColumn="0" w:lastRowLastColumn="0"/>
+            <w:tcW w:w="3116" w:type="dxa"/>
+          </w:tcPr>
+          <w:p>
+            <w:r>
+              <w:t>GEO430</w:t>
+            </w:r>
+          </w:p>
+        </w:tc>
+        <w:tc>
+          <w:tcPr>
+            <w:tcW w:w="3117" w:type="dxa"/>
+          </w:tcPr>
+          <w:p>
+            <w:pPr>
+              <w:cnfStyle w:val="000000000000" w:firstRow="0" w:lastRow="0" w:firstColumn="0" w:lastColumn="0" w:oddVBand="0" w:evenVBand="0" w:oddHBand="0" w:evenHBand="0" w:firstRowFirstColumn="0" w:firstRowLastColumn="0" w:lastRowFirstColumn="0" w:lastRowLastColumn="0"/>
+            </w:pPr>
+            <w:r>
+              <w:t>1</w:t>
+            </w:r>
+            <w:bookmarkStart w:id="0" w:name="_GoBack"/>
+            <w:bookmarkEnd w:id="0"/>
+            <w:r>
+              <w:t>025</w:t>
+            </w:r>
+          </w:p>
+        </w:tc>
+        <w:tc>
+          <w:tcPr>
+            <w:tcW w:w="3117" w:type="dxa"/>
+          </w:tcPr>
+          <w:p>
+            <w:pPr>
+              <w:cnfStyle w:val="000000000000" w:firstRow="0" w:lastRow="0" w:firstColumn="0" w:lastColumn="0" w:oddVBand="0" w:evenVBand="0" w:oddHBand="0" w:evenHBand="0" w:firstRowFirstColumn="0" w:firstRowLastColumn="0" w:lastRowFirstColumn="0" w:lastRowLastColumn="0"/>
+            </w:pPr>
+            <w:r>
+              <w:t>8</w:t>
+            </w:r>
+            <w:r>
+              <w:t>1</w:t>
+            </w:r>
+            <w:r>
+              <w:t>,000</w:t>
+            </w:r>
+          </w:p>
+        </w:tc>
+      </w:tr>
     </w:tbl>
     <w:p/>
     <w:p>
@@ -282,7 +549,7 @@
 </file>
 
 <file path=word/numbering.xml><?xml version="1.0" encoding="utf-8"?>
-<w:numbering xmlns:wpc="http://schemas.microsoft.com/office/word/2010/wordprocessingCanvas" xmlns:cx="http://schemas.microsoft.com/office/drawing/2014/chartex" xmlns:cx1="http://schemas.microsoft.com/office/drawing/2015/9/8/chartex" xmlns:cx2="http://schemas.microsoft.com/office/drawing/2015/10/21/chartex" xmlns:cx3="http://schemas.microsoft.com/office/drawing/2016/5/9/chartex" xmlns:cx4="http://schemas.microsoft.com/office/drawing/2016/5/10/chartex" xmlns:cx5="http://schemas.microsoft.com/office/drawing/2016/5/11/chartex" xmlns:cx6="http://schemas.microsoft.com/office/drawing/2016/5/12/chartex" xmlns:cx7="http://schemas.microsoft.com/office/drawing/2016/5/13/chartex" xmlns:cx8="http://schemas.microsoft.com/office/drawing/2016/5/14/chartex" xmlns:mc="http://schemas.openxmlformats.org/markup-compatibility/2006" xmlns:aink="http://schemas.microsoft.com/office/drawing/2016/ink" xmlns:am3d="http://schemas.microsoft.com/office/drawing/2017/model3d" xmlns:o="urn:schemas-microsoft-com:office:office" xmlns:r="http://schemas.openxmlformats.org/officeDocument/2006/relationships" xmlns:m="http://schemas.openxmlformats.org/officeDocument/2006/math" xmlns:v="urn:schemas-microsoft-com:vml" xmlns:wp14="http://schemas.microsoft.com/office/word/2010/wordprocessingDrawing" xmlns:wp="http://schemas.openxmlformats.org/drawingml/2006/wordprocessingDrawing" xmlns:w10="urn:schemas-microsoft-com:office:word" xmlns:w="http://schemas.openxmlformats.org/wordprocessingml/2006/main" xmlns:w14="http://schemas.microsoft.com/office/word/2010/wordml" xmlns:w15="http://schemas.microsoft.com/office/word/2012/wordml" xmlns:w16cex="http://schemas.microsoft.com/office/word/2018/wordml/cex" xmlns:w16cid="http://schemas.microsoft.com/office/word/2016/wordml/cid" xmlns:w16="http://schemas.microsoft.com/office/word/2018/wordml" xmlns:w16se="http://schemas.microsoft.com/office/word/2015/wordml/symex" xmlns:wpg="http://schemas.microsoft.com/office/word/2010/wordprocessingGroup" xmlns:wpi="http://schemas.microsoft.com/office/word/2010/wordprocessingInk" xmlns:wne="http://schemas.microsoft.com/office/word/2006/wordml" xmlns:wps="http://schemas.microsoft.com/office/word/2010/wordprocessingShape" mc:Ignorable="w14 w15 w16se w16cid w16 w16cex wp14">
+<w:numbering xmlns:wpc="http://schemas.microsoft.com/office/word/2010/wordprocessingCanvas" xmlns:cx="http://schemas.microsoft.com/office/drawing/2014/chartex" xmlns:cx1="http://schemas.microsoft.com/office/drawing/2015/9/8/chartex" xmlns:mc="http://schemas.openxmlformats.org/markup-compatibility/2006" xmlns:o="urn:schemas-microsoft-com:office:office" xmlns:r="http://schemas.openxmlformats.org/officeDocument/2006/relationships" xmlns:m="http://schemas.openxmlformats.org/officeDocument/2006/math" xmlns:v="urn:schemas-microsoft-com:vml" xmlns:wp14="http://schemas.microsoft.com/office/word/2010/wordprocessingDrawing" xmlns:wp="http://schemas.openxmlformats.org/drawingml/2006/wordprocessingDrawing" xmlns:w10="urn:schemas-microsoft-com:office:word" xmlns:w="http://schemas.openxmlformats.org/wordprocessingml/2006/main" xmlns:w14="http://schemas.microsoft.com/office/word/2010/wordml" xmlns:w15="http://schemas.microsoft.com/office/word/2012/wordml" xmlns:w16se="http://schemas.microsoft.com/office/word/2015/wordml/symex" xmlns:wpg="http://schemas.microsoft.com/office/word/2010/wordprocessingGroup" xmlns:wpi="http://schemas.microsoft.com/office/word/2010/wordprocessingInk" xmlns:wne="http://schemas.microsoft.com/office/word/2006/wordml" xmlns:wps="http://schemas.microsoft.com/office/word/2010/wordprocessingShape" mc:Ignorable="w14 w15 w16se wp14">
   <w:abstractNum w:abstractNumId="0" w15:restartNumberingAfterBreak="0">
     <w:nsid w:val="FFFFFF7C"/>
     <w:multiLevelType w:val="singleLevel"/>
@@ -1664,7 +1931,7 @@
 </file>
 
 <file path=word/styles.xml><?xml version="1.0" encoding="utf-8"?>
-<w:styles xmlns:mc="http://schemas.openxmlformats.org/markup-compatibility/2006" xmlns:r="http://schemas.openxmlformats.org/officeDocument/2006/relationships" xmlns:w="http://schemas.openxmlformats.org/wordprocessingml/2006/main" xmlns:w14="http://schemas.microsoft.com/office/word/2010/wordml" xmlns:w15="http://schemas.microsoft.com/office/word/2012/wordml" xmlns:w16cex="http://schemas.microsoft.com/office/word/2018/wordml/cex" xmlns:w16cid="http://schemas.microsoft.com/office/word/2016/wordml/cid" xmlns:w16="http://schemas.microsoft.com/office/word/2018/wordml" xmlns:w16se="http://schemas.microsoft.com/office/word/2015/wordml/symex" mc:Ignorable="w14 w15 w16se w16cid w16 w16cex">
+<w:styles xmlns:mc="http://schemas.openxmlformats.org/markup-compatibility/2006" xmlns:r="http://schemas.openxmlformats.org/officeDocument/2006/relationships" xmlns:w="http://schemas.openxmlformats.org/wordprocessingml/2006/main" xmlns:w14="http://schemas.microsoft.com/office/word/2010/wordml" xmlns:w15="http://schemas.microsoft.com/office/word/2012/wordml" xmlns:w16se="http://schemas.microsoft.com/office/word/2015/wordml/symex" mc:Ignorable="w14 w15 w16se">
   <w:docDefaults>
     <w:rPrDefault>
       <w:rPr>
@@ -1676,7 +1943,7 @@
     </w:rPrDefault>
     <w:pPrDefault/>
   </w:docDefaults>
-  <w:latentStyles w:defLockedState="0" w:defUIPriority="99" w:defSemiHidden="0" w:defUnhideWhenUsed="0" w:defQFormat="0" w:count="376">
+  <w:latentStyles w:defLockedState="0" w:defUIPriority="99" w:defSemiHidden="0" w:defUnhideWhenUsed="0" w:defQFormat="0" w:count="371">
     <w:lsdException w:name="Normal" w:uiPriority="0" w:qFormat="1"/>
     <w:lsdException w:name="heading 1" w:uiPriority="9" w:qFormat="1"/>
     <w:lsdException w:name="heading 2" w:semiHidden="1" w:uiPriority="9" w:unhideWhenUsed="1" w:qFormat="1"/>
@@ -2048,11 +2315,6 @@
     <w:lsdException w:name="List Table 5 Dark Accent 6" w:uiPriority="50"/>
     <w:lsdException w:name="List Table 6 Colorful Accent 6" w:uiPriority="51"/>
     <w:lsdException w:name="List Table 7 Colorful Accent 6" w:uiPriority="52"/>
-    <w:lsdException w:name="Mention" w:semiHidden="1" w:unhideWhenUsed="1"/>
-    <w:lsdException w:name="Smart Hyperlink" w:semiHidden="1" w:unhideWhenUsed="1"/>
-    <w:lsdException w:name="Hashtag" w:semiHidden="1" w:unhideWhenUsed="1"/>
-    <w:lsdException w:name="Unresolved Mention" w:semiHidden="1" w:unhideWhenUsed="1"/>
-    <w:lsdException w:name="Smart Link" w:semiHidden="1" w:unhideWhenUsed="1"/>
   </w:latentStyles>
   <w:style w:type="paragraph" w:default="1" w:styleId="Normal">
     <w:name w:val="Normal"/>
@@ -3543,6 +3805,7 @@
     </c:legend>
     <c:plotVisOnly val="1"/>
     <c:dispBlanksAs val="gap"/>
+    <c:showDLblsOverMax val="0"/>
     <c:extLst>
       <c:ext xmlns:c16r3="http://schemas.microsoft.com/office/drawing/2017/03/chart" uri="{56B9EC1D-385E-4148-901F-78D8002777C0}">
         <c16r3:dataDisplayOptions16>
@@ -3550,7 +3813,6 @@
         </c16r3:dataDisplayOptions16>
       </c:ext>
     </c:extLst>
-    <c:showDLblsOverMax val="0"/>
   </c:chart>
   <c:spPr>
     <a:solidFill>

</xml_diff>